<commit_message>
finished documentation and updated authentication
</commit_message>
<xml_diff>
--- a/doc/tGoogleDrive.docx
+++ b/doc/tGoogleDrive.docx
@@ -449,8 +449,6 @@
             <w:r>
               <w:t>s</w:t>
             </w:r>
-            <w:bookmarkStart w:id="0" w:name="_GoBack"/>
-            <w:bookmarkEnd w:id="0"/>
           </w:p>
         </w:tc>
         <w:tc>
@@ -1024,11 +1022,11 @@
             <w:r>
               <w:t>Service Account or</w:t>
             </w:r>
-          </w:p>
-          <w:p>
-            <w:pPr>
-              <w:pStyle w:val="TableContents"/>
-            </w:pPr>
+            <w:r>
+              <w:t xml:space="preserve"> </w:t>
+            </w:r>
+            <w:bookmarkStart w:id="0" w:name="_GoBack"/>
+            <w:bookmarkEnd w:id="0"/>
             <w:r>
               <w:t>Client-ID for native applications</w:t>
             </w:r>

</xml_diff>